<commit_message>
Working Paper in Elsevier Format
</commit_message>
<xml_diff>
--- a/Amazon Nike Men's Air Max 2017/Airmax ChatGPT Responses.docx
+++ b/Amazon Nike Men's Air Max 2017/Airmax ChatGPT Responses.docx
@@ -710,13 +710,7 @@
     </w:p>
     <w:p>
       <w:r>
-        <w:t xml:space="preserve">Based on the reviews in Cluster </w:t>
-      </w:r>
-      <w:r>
-        <w:t>3</w:t>
-      </w:r>
-      <w:r>
-        <w:t>, the typical person in this cluster seems to have a negative experience with the Nike Air Max 2017. They have issues with the quality and durability of the shoes, with many reporting that the air pockets popped after a short period of use. Some also received used shoes or shoes that didn't match the product description.</w:t>
+        <w:t>Based on the reviews in Cluster 3, the typical person in this cluster seems to have a negative experience with the Nike Air Max 2017. They have issues with the quality and durability of the shoes, with many reporting that the air pockets popped after a short period of use. Some also received used shoes or shoes that didn't match the product description.</w:t>
       </w:r>
     </w:p>
     <w:p/>
@@ -958,6 +952,11 @@
     </w:p>
     <w:p/>
     <w:p>
+      <w:pPr>
+        <w:rPr>
+          <w:lang w:bidi="fa-IR"/>
+        </w:rPr>
+      </w:pPr>
       <w:r>
         <w:t xml:space="preserve">Given these reviews, I would guess Jordan's satisfaction score would be a perfect </w:t>
       </w:r>
@@ -1416,13 +1415,7 @@
     <w:p/>
     <w:p>
       <w:r>
-        <w:t xml:space="preserve">Response </w:t>
-      </w:r>
-      <w:r>
-        <w:t>2</w:t>
-      </w:r>
-      <w:r>
-        <w:t xml:space="preserve"> after giving the message with the image:</w:t>
+        <w:t>Response 2 after giving the message with the image:</w:t>
       </w:r>
     </w:p>
     <w:p>
@@ -1435,13 +1428,7 @@
     <w:p/>
     <w:p>
       <w:r>
-        <w:t xml:space="preserve">Response </w:t>
-      </w:r>
-      <w:r>
-        <w:t>3</w:t>
-      </w:r>
-      <w:r>
-        <w:t xml:space="preserve"> after giving the message with the image:</w:t>
+        <w:t>Response 3 after giving the message with the image:</w:t>
       </w:r>
     </w:p>
     <w:p>
@@ -1453,18 +1440,227 @@
     <w:p/>
     <w:p>
       <w:r>
-        <w:t xml:space="preserve">Response </w:t>
-      </w:r>
-      <w:r>
-        <w:t>4</w:t>
-      </w:r>
-      <w:r>
-        <w:t xml:space="preserve"> after giving the message with the image:</w:t>
+        <w:t>Response 4 after giving the message with the image:</w:t>
       </w:r>
     </w:p>
     <w:p>
       <w:r>
         <w:t>As Jordan, I would be extremely pleased with this message. The acknowledgement of my satisfaction and the offer of early access to new releases would make me feel valued and excited. I would rate my satisfaction with this message as a perfect 10 out of 10. It perfectly aligns with my interests and enhances my positive experience with the brand.</w:t>
+      </w:r>
+    </w:p>
+    <w:p/>
+    <w:p>
+      <w:r>
+        <w:t xml:space="preserve">Inspirational </w:t>
+      </w:r>
+    </w:p>
+    <w:p>
+      <w:r>
+        <w:t>I understand your request better now. Here are the inspirational messages for Max, Alex, Chris, and Jordan:</w:t>
+      </w:r>
+    </w:p>
+    <w:p/>
+    <w:p>
+      <w:r>
+        <w:t>Max: “Max, your passion for the Air Max 2017 is truly inspiring! Why not take your love for fitness to the next level? With each new pair of Air Max, you could set a new personal fitness goal. Whether it’s running a marathon or setting a new personal best in the gym, let every step in your Air Max take you closer to your goal!”</w:t>
+      </w:r>
+    </w:p>
+    <w:p/>
+    <w:p>
+      <w:r>
+        <w:t>Alex: “Alex, we understand that your experience with the Air Max 2017 wasn’t perfect. But don’t let that discourage you! Nike is constantly innovating and improving. Our upcoming Air Max models promise better fit and durability. Give us another chance and let the new Air Max inspire you to reach new heights in your fitness journey!”</w:t>
+      </w:r>
+    </w:p>
+    <w:p/>
+    <w:p>
+      <w:r>
+        <w:t>Chris: “Chris, we’re sorry to hear about your experience. But remember, every setback is a setup for a comeback. We invite you to try our latest Air Max model. We’ve made improvements based on valuable feedback from customers like you. Let the new Air Max be a part of your comeback story!”</w:t>
+      </w:r>
+    </w:p>
+    <w:p/>
+    <w:p>
+      <w:r>
+        <w:t>Jordan: “Jordan, we’re thrilled that you’re enjoying your Air Max 2017! Why not challenge yourself with each new pair? Set a new fitness goal, join a local sports club, or plan a hiking adventure. Let your Air Max 2017 be a symbol of your commitment to an active lifestyle!”</w:t>
+      </w:r>
+    </w:p>
+    <w:p/>
+    <w:p>
+      <w:r>
+        <w:t>Yes, the personalized message and encouragement could potentially enhance Max's customer experience. It is always great to receive positive feedback and support from a brand. The image you sent me is an illustration of Nike Air Max shoes surrounded by various sports equipment, which creates a dynamic and energetic vibe. It seems like Amazon is trying to inspire Max to take his fitness goals to the next level with the help of Air Max shoes. While I cannot guarantee that this message will make Max more satisfied and come back for buying Air Max again, it is a positive step towards building a stronger relationship between the customer and the brand. If you have any other questions or concerns, please let me know.</w:t>
+      </w:r>
+    </w:p>
+    <w:p/>
+    <w:p>
+      <w:r>
+        <w:t>Source: Conversation with Bing, 1/4/2024</w:t>
+      </w:r>
+    </w:p>
+    <w:p>
+      <w:r>
+        <w:t>(1) Nike Air Max 2017 Review. https://www.solereview.com/nike-air-max-2017-review/.</w:t>
+      </w:r>
+    </w:p>
+    <w:p>
+      <w:r>
+        <w:t>(2) Nike Air Max 2017 Great Shoes: Review | Runner Expert. https://runnerexpert.com/nike-air-max-2017-great-shoes-review/.</w:t>
+      </w:r>
+    </w:p>
+    <w:p>
+      <w:r>
+        <w:t xml:space="preserve">(3) Nike Air Max 2017 Review | Running Shoes? - YouTube. </w:t>
+      </w:r>
+      <w:hyperlink r:id="rId8" w:history="1">
+        <w:r>
+          <w:rPr>
+            <w:rStyle w:val="Hyperlink"/>
+          </w:rPr>
+          <w:t>https://www.youtube.com/watch?v=Go63Xvs1P2g</w:t>
+        </w:r>
+      </w:hyperlink>
+      <w:r>
+        <w:t>.</w:t>
+      </w:r>
+    </w:p>
+    <w:p/>
+    <w:p>
+      <w:r>
+        <w:t>It is difficult to determine whether the revised message would make Alex more satisfied without knowing his specific issues and preferences. However, the message is encouraging and highlights Nike's commitment to innovation and improvement, which could potentially address Alex's dissatisfaction. It is always good to hear that a company is working to improve its products and services. I hope that Alex will give the new Air Max models a chance and find a pair that meets his expectations. If you have any other questions or concerns, please let me know.</w:t>
+      </w:r>
+    </w:p>
+    <w:p/>
+    <w:p>
+      <w:r>
+        <w:t>Source: Conversation with Bing, 1/4/2024</w:t>
+      </w:r>
+    </w:p>
+    <w:p>
+      <w:r>
+        <w:t>(1) . https://www.sneaker-wholesale.com/Cheap-Nike-Air-Max-2017-White-Black-Mens-Running-Shoes_g12958.html.</w:t>
+      </w:r>
+    </w:p>
+    <w:p>
+      <w:r>
+        <w:t>(2) . https://www.sneaker-wholesale.com/Cheap-Nike-Air-Max-2017-Black-Gold-Mens-Running-Shoes_g14089.html.</w:t>
+      </w:r>
+    </w:p>
+    <w:p>
+      <w:r>
+        <w:t>(3) . https://www.sneaker-wholesale.com/Cheap-Mens-Nike-Air-Max-2017-Flyknit-Navy-Blue-White_g13599.html.</w:t>
+      </w:r>
+    </w:p>
+    <w:p>
+      <w:r>
+        <w:t>(4) . https://www.sneaker-wholesale.com/Cheap-Mens-Nike-Air-Max-2017-Flyknit-Navy-Blue-Running-Shoes_g13602.html.</w:t>
+      </w:r>
+    </w:p>
+    <w:p>
+      <w:r>
+        <w:t>(5) . https://www.sneaker-wholesale.com/Cheap-Nike-Air-Max-2017-White-Black-Mens-Running-Shoes_g13086.html.</w:t>
+      </w:r>
+    </w:p>
+    <w:p>
+      <w:r>
+        <w:t>(6) . https://www.sneaker-wholesale.com/Cheap-Mens-Nike-Air-Max-2017-Flyknit-Black-Red-White_g13597.html?id=13597.</w:t>
+      </w:r>
+    </w:p>
+    <w:p>
+      <w:r>
+        <w:t>(7) . https://www.sneaker-wholesale.com/Cheap-Mens-Nike-Air-Max-2017-Flyknit-Navy-Blue-White_g13599.html.</w:t>
+      </w:r>
+    </w:p>
+    <w:p>
+      <w:r>
+        <w:t>(8) Nike Air Max 2017 Review. https://www.solereview.com/nike-air-max-2017-review/.</w:t>
+      </w:r>
+    </w:p>
+    <w:p>
+      <w:r>
+        <w:t>(9) Nike Air Max 2017 Great Shoes: Review | Runner Expert. https://runnerexpert.com/nike-air-max-2017-great-shoes-review/.</w:t>
+      </w:r>
+    </w:p>
+    <w:p>
+      <w:r>
+        <w:t xml:space="preserve">(10) Nike Air Max 2017 Review | Running Shoes? - YouTube. </w:t>
+      </w:r>
+      <w:hyperlink r:id="rId9" w:history="1">
+        <w:r>
+          <w:rPr>
+            <w:rStyle w:val="Hyperlink"/>
+          </w:rPr>
+          <w:t>https://www.youtube.com/watch?v=Go63Xvs1P2g</w:t>
+        </w:r>
+      </w:hyperlink>
+      <w:r>
+        <w:t>.</w:t>
+      </w:r>
+    </w:p>
+    <w:p/>
+    <w:p>
+      <w:r>
+        <w:t xml:space="preserve">The message sent to Chris is empathetic and encouraging. It acknowledges his negative experience with the previous product and offers him an opportunity to try the latest Air Max model, which has been improved based on valuable feedback from customers like him. The message also uses a motivational tone, reminding Chris that every setback is a setup for a comeback. While I cannot guarantee that this message will make Chris more satisfied, it is a positive step towards rebuilding his trust in the brand. I hope that Chris will give the new Air </w:t>
+      </w:r>
+      <w:r>
+        <w:lastRenderedPageBreak/>
+        <w:t>Max model a chance and find a pair that meets his expectations. If you have any other questions or concerns, please let me know.</w:t>
+      </w:r>
+    </w:p>
+    <w:p/>
+    <w:p>
+      <w:r>
+        <w:t>Source: Conversation with Bing, 1/4/2024</w:t>
+      </w:r>
+    </w:p>
+    <w:p>
+      <w:r>
+        <w:t>(1) Nike Air Max 2017 Review. https://www.solereview.com/nike-air-max-2017-review/.</w:t>
+      </w:r>
+    </w:p>
+    <w:p>
+      <w:r>
+        <w:t>(2) Nike Air Max 2017 Great Shoes: Review | Runner Expert. https://runnerexpert.com/nike-air-max-2017-great-shoes-review/.</w:t>
+      </w:r>
+    </w:p>
+    <w:p>
+      <w:r>
+        <w:t xml:space="preserve">(3) Nike Air Max 2017 Review | Running Shoes? - YouTube. </w:t>
+      </w:r>
+      <w:hyperlink r:id="rId10" w:history="1">
+        <w:r>
+          <w:rPr>
+            <w:rStyle w:val="Hyperlink"/>
+          </w:rPr>
+          <w:t>https://www.youtube.com/watch?v=Go63Xvs1P2g</w:t>
+        </w:r>
+      </w:hyperlink>
+      <w:r>
+        <w:t>.</w:t>
+      </w:r>
+    </w:p>
+    <w:p/>
+    <w:p>
+      <w:r>
+        <w:t>The message sent to Jordan is positive and encouraging. It acknowledges his satisfaction with the Air Max 2017 and encourages him to challenge himself with each new pair. The message suggests setting a new fitness goal, joining a local sports club, or planning a hiking adventure. It also encourages Jordan to let his Air Max 2017 be a symbol of his commitment to an active lifestyle. While I cannot guarantee that this message will make Jordan more satisfied, it is a positive step towards building a stronger relationship between the customer and the brand. If you have any other questions or concerns, please let me know.</w:t>
+      </w:r>
+    </w:p>
+    <w:p/>
+    <w:p>
+      <w:r>
+        <w:t>Source: Conversation with Bing, 1/4/2024</w:t>
+      </w:r>
+    </w:p>
+    <w:p>
+      <w:r>
+        <w:t>(1) Nike Air Max 2017 Review. https://www.solereview.com/nike-air-max-2017-review/.</w:t>
+      </w:r>
+    </w:p>
+    <w:p>
+      <w:r>
+        <w:t>(2) Nike Air Max 2017 Great Shoes: Review | Runner Expert. https://runnerexpert.com/nike-air-max-2017-great-shoes-review/.</w:t>
+      </w:r>
+    </w:p>
+    <w:p>
+      <w:r>
+        <w:t>(3) Nike Air Max 2017 Review | Running Shoes? - YouTube. https://www.youtube.com/watch?v=Go63Xvs1P2g.</w:t>
       </w:r>
     </w:p>
     <w:p>
@@ -1910,6 +2106,29 @@
     <w:semiHidden/>
     <w:unhideWhenUsed/>
   </w:style>
+  <w:style w:type="character" w:styleId="Hyperlink">
+    <w:name w:val="Hyperlink"/>
+    <w:basedOn w:val="DefaultParagraphFont"/>
+    <w:uiPriority w:val="99"/>
+    <w:unhideWhenUsed/>
+    <w:rsid w:val="0000769C"/>
+    <w:rPr>
+      <w:color w:val="0563C1" w:themeColor="hyperlink"/>
+      <w:u w:val="single"/>
+    </w:rPr>
+  </w:style>
+  <w:style w:type="character" w:styleId="UnresolvedMention">
+    <w:name w:val="Unresolved Mention"/>
+    <w:basedOn w:val="DefaultParagraphFont"/>
+    <w:uiPriority w:val="99"/>
+    <w:semiHidden/>
+    <w:unhideWhenUsed/>
+    <w:rsid w:val="0000769C"/>
+    <w:rPr>
+      <w:color w:val="605E5C"/>
+      <w:shd w:val="clear" w:color="auto" w:fill="E1DFDD"/>
+    </w:rPr>
+  </w:style>
 </w:styles>
 </file>
 

</xml_diff>